<commit_message>
ya esta todo la parte de cruces de la memoria
-ya he metido los resultados de los cruces y las conclusiones de lo de
los cruces en la memoria.
-he metido en la vista un textfield con el fenotipo del individuo con
mejor aptitud.
</commit_message>
<xml_diff>
--- a/practica2/pevpr2/Memoria P2.docx
+++ b/practica2/pevpr2/Memoria P2.docx
@@ -111,13 +111,42 @@
         <w:t>Funciones</w:t>
       </w:r>
       <w:r>
-        <w:t xml:space="preserve"> que tiene todas las funciones de la f1 a la f5, estas funciones se llaman desde el modelo para calcular la aptitud de los individuos.</w:t>
+        <w:t xml:space="preserve"> que tiene</w:t>
+      </w:r>
+      <w:r>
+        <w:t xml:space="preserve"> la función para calcular la aptitud del cromosoma</w:t>
+      </w:r>
+      <w:r>
+        <w:t>.</w:t>
       </w:r>
     </w:p>
     <w:p/>
     <w:p>
       <w:r>
-        <w:t>En el paquete modelo están todos los tipos de cromosoma, problema, selección y la clase algoritmo genético.</w:t>
+        <w:t xml:space="preserve">En el paquete modelo están </w:t>
+      </w:r>
+      <w:proofErr w:type="spellStart"/>
+      <w:r>
+        <w:t>CromosomaAsigC</w:t>
+      </w:r>
+      <w:proofErr w:type="spellEnd"/>
+      <w:r>
+        <w:t>, p</w:t>
+      </w:r>
+      <w:r>
+        <w:t xml:space="preserve">roblema, </w:t>
+      </w:r>
+      <w:r>
+        <w:t xml:space="preserve">los diferentes tipos de </w:t>
+      </w:r>
+      <w:r>
+        <w:t>selección y la clase algoritmo genético.</w:t>
+      </w:r>
+    </w:p>
+    <w:p/>
+    <w:p>
+      <w:r>
+        <w:t>Para esta práctica intentamos reutilizar todo lo posible cosas de la anterior, pero la parte del cromosoma al final no la hemos podido generalizar y utilizamos el cromosoma correspondiente a este problema para casi todo.</w:t>
       </w:r>
     </w:p>
     <w:p/>
@@ -143,7 +172,19 @@
     <w:p/>
     <w:p>
       <w:r>
-        <w:t>La estructura de clases está compuesta por unas clases abstractas para cromosoma, problema y selección, de estas 3 clases abstractas salen las clases para cada función en concreto y en el caso de selección para cada tipo de selección en concreto.</w:t>
+        <w:t>La estructura de clases está compuesta por unas cl</w:t>
+      </w:r>
+      <w:r>
+        <w:t>ases abstractas para cromosoma y selección, de estas 2</w:t>
+      </w:r>
+      <w:r>
+        <w:t xml:space="preserve"> clases abstractas salen las clases para cada función en concreto y en el caso de selección para cada tipo de selección en concreto</w:t>
+      </w:r>
+      <w:r>
+        <w:t>, en esta práctica solo hay una clase problema</w:t>
+      </w:r>
+      <w:r>
+        <w:t>.</w:t>
       </w:r>
     </w:p>
     <w:p/>
@@ -161,7 +202,13 @@
         <w:t>trabajando, otra</w:t>
       </w:r>
       <w:r>
-        <w:t xml:space="preserve"> para devolver el problema y la última para devolver la selección.</w:t>
+        <w:t xml:space="preserve"> para devolver el problema y la última para devolver la selección</w:t>
+      </w:r>
+      <w:r>
+        <w:t xml:space="preserve"> (En esta práctica solo hay un tipo de problema y un único cromosoma)</w:t>
+      </w:r>
+      <w:r>
+        <w:t>.</w:t>
       </w:r>
     </w:p>
     <w:p/>
@@ -176,7 +223,6 @@
     <w:p/>
     <w:p/>
     <w:p/>
-    <w:p/>
     <w:p>
       <w:pPr>
         <w:pStyle w:val="Prrafodelista"/>
@@ -192,7 +238,6 @@
         <w:rPr>
           <w:rStyle w:val="Referenciasutil"/>
         </w:rPr>
-        <w:lastRenderedPageBreak/>
         <w:t>Algoritmos</w:t>
       </w:r>
     </w:p>
@@ -818,7 +863,6 @@
         <w:rPr>
           <w:rStyle w:val="Referenciasutil"/>
         </w:rPr>
-        <w:lastRenderedPageBreak/>
         <w:t>Mutación Propia</w:t>
       </w:r>
     </w:p>
@@ -1294,7 +1338,6 @@
     <w:p/>
     <w:p/>
     <w:p/>
-    <w:p/>
     <w:p>
       <w:pPr>
         <w:pStyle w:val="Prrafodelista"/>
@@ -1304,13 +1347,44 @@
         </w:numPr>
         <w:rPr>
           <w:rStyle w:val="Referenciasutil"/>
-        </w:rPr>
-      </w:pPr>
-      <w:r>
-        <w:rPr>
-          <w:rStyle w:val="Referenciasutil"/>
+          <w:sz w:val="28"/>
+          <w:szCs w:val="28"/>
+        </w:rPr>
+      </w:pPr>
+      <w:r>
+        <w:rPr>
+          <w:rStyle w:val="Referenciasutil"/>
+          <w:sz w:val="28"/>
+          <w:szCs w:val="28"/>
         </w:rPr>
         <w:lastRenderedPageBreak/>
+        <w:t>Graficas</w:t>
+      </w:r>
+    </w:p>
+    <w:p>
+      <w:pPr>
+        <w:pStyle w:val="Prrafodelista"/>
+        <w:ind w:left="360"/>
+        <w:rPr>
+          <w:rStyle w:val="Referenciasutil"/>
+        </w:rPr>
+      </w:pPr>
+    </w:p>
+    <w:p>
+      <w:pPr>
+        <w:pStyle w:val="Prrafodelista"/>
+        <w:numPr>
+          <w:ilvl w:val="1"/>
+          <w:numId w:val="14"/>
+        </w:numPr>
+        <w:rPr>
+          <w:rStyle w:val="Referenciasutil"/>
+        </w:rPr>
+      </w:pPr>
+      <w:r>
+        <w:rPr>
+          <w:rStyle w:val="Referenciasutil"/>
+        </w:rPr>
         <w:t>Gráficas de Evolución</w:t>
       </w:r>
       <w:r>
@@ -1922,7 +1996,7 @@
             <v:path o:extrusionok="f" gradientshapeok="t" o:connecttype="rect"/>
             <o:lock v:ext="edit" aspectratio="t"/>
           </v:shapetype>
-          <v:shape id="_x0000_i1025" type="#_x0000_t75" style="width:352.15pt;height:229.3pt">
+          <v:shape id="_x0000_i1025" type="#_x0000_t75" style="width:299.25pt;height:195pt">
             <v:imagedata r:id="rId14" o:title="ajuste-img"/>
           </v:shape>
         </w:pict>
@@ -3304,43 +3378,14 @@
       <w:pPr>
         <w:rPr>
           <w:rStyle w:val="nfasisintenso"/>
-          <w:i w:val="0"/>
-          <w:iCs w:val="0"/>
-          <w:color w:val="000000"/>
-          <w:sz w:val="20"/>
-        </w:rPr>
-      </w:pPr>
-      <w:r>
-        <w:rPr>
-          <w:rStyle w:val="nfasisintenso"/>
-          <w:i w:val="0"/>
-          <w:iCs w:val="0"/>
-          <w:color w:val="000000"/>
-          <w:sz w:val="20"/>
+        </w:rPr>
+      </w:pPr>
+      <w:r>
+        <w:rPr>
+          <w:rStyle w:val="nfasisintenso"/>
         </w:rPr>
         <w:lastRenderedPageBreak/>
         <w:t>Tablas de Ejecuciones:</w:t>
-      </w:r>
-    </w:p>
-    <w:p>
-      <w:pPr>
-        <w:rPr>
-          <w:rStyle w:val="nfasisintenso"/>
-          <w:i w:val="0"/>
-          <w:iCs w:val="0"/>
-          <w:color w:val="000000"/>
-          <w:sz w:val="20"/>
-        </w:rPr>
-      </w:pPr>
-      <w:r>
-        <w:rPr>
-          <w:rStyle w:val="nfasisintenso"/>
-          <w:i w:val="0"/>
-          <w:iCs w:val="0"/>
-          <w:color w:val="000000"/>
-          <w:sz w:val="20"/>
-        </w:rPr>
-        <w:t>datos12.dat</w:t>
       </w:r>
     </w:p>
     <w:p>
@@ -3671,10 +3716,7 @@
               <w:jc w:val="center"/>
             </w:pPr>
             <w:r>
-              <w:t>Activad</w:t>
-            </w:r>
-            <w:r>
-              <w:t>o</w:t>
+              <w:t>Activado</w:t>
             </w:r>
           </w:p>
         </w:tc>
@@ -3690,6 +3732,30 @@
           <w:sz w:val="20"/>
         </w:rPr>
       </w:pPr>
+    </w:p>
+    <w:p>
+      <w:pPr>
+        <w:rPr>
+          <w:rStyle w:val="nfasisintenso"/>
+          <w:i w:val="0"/>
+          <w:iCs w:val="0"/>
+          <w:color w:val="000000"/>
+          <w:sz w:val="20"/>
+        </w:rPr>
+      </w:pPr>
+    </w:p>
+    <w:p>
+      <w:pPr>
+        <w:rPr>
+          <w:rStyle w:val="Textoennegrita"/>
+        </w:rPr>
+      </w:pPr>
+      <w:r>
+        <w:rPr>
+          <w:rStyle w:val="Textoennegrita"/>
+        </w:rPr>
+        <w:t>datos12.dat</w:t>
+      </w:r>
     </w:p>
     <w:p>
       <w:pPr>
@@ -5824,33 +5890,20 @@
     <w:p>
       <w:pPr>
         <w:rPr>
-          <w:rStyle w:val="nfasisintenso"/>
-          <w:i w:val="0"/>
-          <w:iCs w:val="0"/>
-          <w:color w:val="000000"/>
-          <w:sz w:val="20"/>
-        </w:rPr>
-      </w:pPr>
-    </w:p>
-    <w:p>
-      <w:pPr>
-        <w:rPr>
-          <w:rStyle w:val="nfasisintenso"/>
-          <w:i w:val="0"/>
-          <w:iCs w:val="0"/>
-          <w:color w:val="000000"/>
-          <w:sz w:val="20"/>
-        </w:rPr>
-      </w:pPr>
-      <w:r>
-        <w:rPr>
-          <w:rStyle w:val="nfasisintenso"/>
-          <w:i w:val="0"/>
-          <w:iCs w:val="0"/>
-          <w:color w:val="000000"/>
-          <w:sz w:val="20"/>
-        </w:rPr>
-        <w:lastRenderedPageBreak/>
+          <w:rStyle w:val="Textoennegrita"/>
+        </w:rPr>
+      </w:pPr>
+    </w:p>
+    <w:p>
+      <w:pPr>
+        <w:rPr>
+          <w:rStyle w:val="Textoennegrita"/>
+        </w:rPr>
+      </w:pPr>
+      <w:r>
+        <w:rPr>
+          <w:rStyle w:val="Textoennegrita"/>
+        </w:rPr>
         <w:t>datos15.dat</w:t>
       </w:r>
     </w:p>
@@ -7842,31 +7895,19 @@
     <w:p>
       <w:pPr>
         <w:rPr>
-          <w:rStyle w:val="nfasisintenso"/>
-          <w:i w:val="0"/>
-          <w:iCs w:val="0"/>
-          <w:color w:val="000000"/>
-          <w:sz w:val="20"/>
-        </w:rPr>
-      </w:pPr>
-    </w:p>
-    <w:p>
-      <w:pPr>
-        <w:rPr>
-          <w:rStyle w:val="nfasisintenso"/>
-          <w:i w:val="0"/>
-          <w:iCs w:val="0"/>
-          <w:color w:val="000000"/>
-          <w:sz w:val="20"/>
-        </w:rPr>
-      </w:pPr>
-      <w:r>
-        <w:rPr>
-          <w:rStyle w:val="nfasisintenso"/>
-          <w:i w:val="0"/>
-          <w:iCs w:val="0"/>
-          <w:color w:val="000000"/>
-          <w:sz w:val="20"/>
+          <w:rStyle w:val="Textoennegrita"/>
+        </w:rPr>
+      </w:pPr>
+    </w:p>
+    <w:p>
+      <w:pPr>
+        <w:rPr>
+          <w:rStyle w:val="Textoennegrita"/>
+        </w:rPr>
+      </w:pPr>
+      <w:r>
+        <w:rPr>
+          <w:rStyle w:val="Textoennegrita"/>
         </w:rPr>
         <w:t>datos30.dat</w:t>
       </w:r>
@@ -9561,19 +9602,7 @@
                 <w:color w:val="000000"/>
                 <w:sz w:val="18"/>
               </w:rPr>
-              <w:t xml:space="preserve">[24, 29, 25, 5, 15, 22, 9, 26, 23, 17, 19, 14, 6, 7, 13, 2, 20, 16, 28, 1, 11, 3, 27, 12, 4, 0, 10, </w:t>
-            </w:r>
-            <w:bookmarkStart w:id="2" w:name="_GoBack"/>
-            <w:bookmarkEnd w:id="2"/>
-            <w:r>
-              <w:rPr>
-                <w:rStyle w:val="nfasisintenso"/>
-                <w:i w:val="0"/>
-                <w:iCs w:val="0"/>
-                <w:color w:val="000000"/>
-                <w:sz w:val="18"/>
-              </w:rPr>
-              <w:t>8, 18, 21]</w:t>
+              <w:t>[24, 29, 25, 5, 15, 22, 9, 26, 23, 17, 19, 14, 6, 7, 13, 2, 20, 16, 28, 1, 11, 3, 27, 12, 4, 0, 10, 8, 18, 21]</w:t>
             </w:r>
           </w:p>
         </w:tc>
@@ -9751,17 +9780,7 @@
                 <w:color w:val="000000"/>
                 <w:sz w:val="18"/>
               </w:rPr>
-              <w:t>[26, 5, 27, 3, 29, 11, 8, 21, 19, 1, 6, 7, 14, 2, 16, 4, 17, 9, 12, 18, 25, 24, 10, 0, 28, 13, 20, 22, 15, 23</w:t>
-            </w:r>
-            <w:r>
-              <w:rPr>
-                <w:rStyle w:val="nfasisintenso"/>
-                <w:i w:val="0"/>
-                <w:iCs w:val="0"/>
-                <w:color w:val="000000"/>
-                <w:sz w:val="18"/>
-              </w:rPr>
-              <w:t>]</w:t>
+              <w:t>[26, 5, 27, 3, 29, 11, 8, 21, 19, 1, 6, 7, 14, 2, 16, 4, 17, 9, 12, 18, 25, 24, 10, 0, 28, 13, 20, 22, 15, 23]</w:t>
             </w:r>
           </w:p>
         </w:tc>
@@ -9949,6 +9968,1211 @@
           <w:i w:val="0"/>
           <w:iCs w:val="0"/>
           <w:color w:val="000000"/>
+          <w:sz w:val="16"/>
+        </w:rPr>
+      </w:pPr>
+    </w:p>
+    <w:p>
+      <w:pPr>
+        <w:pStyle w:val="Sinespaciado"/>
+        <w:rPr>
+          <w:rStyle w:val="nfasisintenso"/>
+          <w:i w:val="0"/>
+          <w:iCs w:val="0"/>
+          <w:color w:val="000000"/>
+          <w:sz w:val="16"/>
+        </w:rPr>
+      </w:pPr>
+    </w:p>
+    <w:p>
+      <w:pPr>
+        <w:pStyle w:val="Prrafodelista"/>
+        <w:numPr>
+          <w:ilvl w:val="1"/>
+          <w:numId w:val="14"/>
+        </w:numPr>
+        <w:rPr>
+          <w:rStyle w:val="Referenciasutil"/>
+        </w:rPr>
+      </w:pPr>
+      <w:r>
+        <w:rPr>
+          <w:rStyle w:val="Referenciasutil"/>
+        </w:rPr>
+        <w:t xml:space="preserve"> Gráficas de Evolución de los Distintos Cruces</w:t>
+      </w:r>
+    </w:p>
+    <w:p>
+      <w:pPr>
+        <w:pStyle w:val="Sinespaciado"/>
+        <w:rPr>
+          <w:rStyle w:val="Referenciasutil"/>
+        </w:rPr>
+      </w:pPr>
+    </w:p>
+    <w:p>
+      <w:pPr>
+        <w:spacing w:line="20" w:lineRule="atLeast"/>
+        <w:rPr>
+          <w:rStyle w:val="nfasisintenso"/>
+        </w:rPr>
+      </w:pPr>
+      <w:r>
+        <w:rPr>
+          <w:rStyle w:val="nfasisintenso"/>
+        </w:rPr>
+        <w:t>Simulación con el archivo ajuste.dat</w:t>
+      </w:r>
+    </w:p>
+    <w:p>
+      <w:pPr>
+        <w:spacing w:line="20" w:lineRule="atLeast"/>
+      </w:pPr>
+    </w:p>
+    <w:p>
+      <w:pPr>
+        <w:spacing w:line="20" w:lineRule="atLeast"/>
+      </w:pPr>
+      <w:r>
+        <w:t>Debido a que la entrada de prueba es muy pequeña, todas las simulaciones (independientemente del tipo de mutación usado) convergen al coste optimo esperado en las primeras iteraciones,</w:t>
+      </w:r>
+      <w:r>
+        <w:t xml:space="preserve"> y presentan una gráfica similar</w:t>
+      </w:r>
+      <w:r>
+        <w:t>.</w:t>
+      </w:r>
+      <w:r>
+        <w:t xml:space="preserve"> Además, todas alcanzan rápidamente el mínimo en 50.</w:t>
+      </w:r>
+    </w:p>
+    <w:p>
+      <w:pPr>
+        <w:spacing w:line="20" w:lineRule="atLeast"/>
+      </w:pPr>
+    </w:p>
+    <w:p>
+      <w:pPr>
+        <w:spacing w:line="20" w:lineRule="atLeast"/>
+        <w:rPr>
+          <w:rStyle w:val="nfasisintenso"/>
+        </w:rPr>
+      </w:pPr>
+      <w:r>
+        <w:rPr>
+          <w:rStyle w:val="nfasisintenso"/>
+        </w:rPr>
+        <w:t>Simulación con el archivo datos12.dat</w:t>
+      </w:r>
+      <w:r>
+        <w:rPr>
+          <w:rStyle w:val="nfasisintenso"/>
+        </w:rPr>
+        <w:t xml:space="preserve">  </w:t>
+      </w:r>
+    </w:p>
+    <w:p>
+      <w:pPr>
+        <w:pStyle w:val="Sinespaciado"/>
+        <w:rPr>
+          <w:rStyle w:val="nfasisintenso"/>
+        </w:rPr>
+      </w:pPr>
+    </w:p>
+    <w:p>
+      <w:pPr>
+        <w:pStyle w:val="Sinespaciado"/>
+        <w:jc w:val="both"/>
+        <w:rPr>
+          <w:rStyle w:val="nfasisintenso"/>
+          <w:i w:val="0"/>
+          <w:iCs w:val="0"/>
+          <w:color w:val="000000"/>
+        </w:rPr>
+      </w:pPr>
+      <w:r>
+        <w:rPr>
+          <w:rStyle w:val="nfasisintenso"/>
+          <w:i w:val="0"/>
+          <w:iCs w:val="0"/>
+          <w:color w:val="000000"/>
+        </w:rPr>
+        <w:t xml:space="preserve">Para este dato de entrada, los resultados de las simulaciones para distintos tipos de cruce </w:t>
+      </w:r>
+      <w:r>
+        <w:rPr>
+          <w:rStyle w:val="nfasisintenso"/>
+          <w:i w:val="0"/>
+          <w:iCs w:val="0"/>
+          <w:color w:val="000000"/>
+        </w:rPr>
+        <w:t xml:space="preserve">nos indican que los cruces ordinal y ciclos son los que mejor funcionan, la gran mayoría de los cruces se quedan </w:t>
+      </w:r>
+      <w:r>
+        <w:rPr>
+          <w:rStyle w:val="nfasisintenso"/>
+          <w:i w:val="0"/>
+          <w:iCs w:val="0"/>
+          <w:color w:val="000000"/>
+        </w:rPr>
+        <w:t>más</w:t>
+      </w:r>
+      <w:r>
+        <w:rPr>
+          <w:rStyle w:val="nfasisintenso"/>
+          <w:i w:val="0"/>
+          <w:iCs w:val="0"/>
+          <w:color w:val="000000"/>
+        </w:rPr>
+        <w:t xml:space="preserve"> o menos en un </w:t>
+      </w:r>
+      <w:r>
+        <w:rPr>
+          <w:rStyle w:val="nfasisintenso"/>
+          <w:i w:val="0"/>
+          <w:iCs w:val="0"/>
+          <w:color w:val="000000"/>
+        </w:rPr>
+        <w:t>mínimo</w:t>
+      </w:r>
+      <w:r>
+        <w:rPr>
+          <w:rStyle w:val="nfasisintenso"/>
+          <w:i w:val="0"/>
+          <w:iCs w:val="0"/>
+          <w:color w:val="000000"/>
+        </w:rPr>
+        <w:t xml:space="preserve"> relativo cercano a 240000, en cambio los resultados del cruce por ciclos suelen estar por debajo de 240000</w:t>
+      </w:r>
+      <w:r>
+        <w:rPr>
+          <w:rStyle w:val="nfasisintenso"/>
+          <w:i w:val="0"/>
+          <w:iCs w:val="0"/>
+          <w:color w:val="000000"/>
+        </w:rPr>
+        <w:t xml:space="preserve"> hasta 229982</w:t>
+      </w:r>
+      <w:r>
+        <w:rPr>
+          <w:rStyle w:val="nfasisintenso"/>
+          <w:i w:val="0"/>
+          <w:iCs w:val="0"/>
+          <w:color w:val="000000"/>
+        </w:rPr>
+        <w:t xml:space="preserve"> y en el caso del cruce </w:t>
+      </w:r>
+      <w:r>
+        <w:rPr>
+          <w:rStyle w:val="nfasisintenso"/>
+          <w:i w:val="0"/>
+          <w:iCs w:val="0"/>
+          <w:color w:val="000000"/>
+        </w:rPr>
+        <w:t xml:space="preserve">ordinal llegan a 229982 que parece ser otro mínimo relativo de la función e incluso alcanzan en ocasiones el 224416. </w:t>
+      </w:r>
+    </w:p>
+    <w:p>
+      <w:pPr>
+        <w:pStyle w:val="Sinespaciado"/>
+        <w:jc w:val="both"/>
+        <w:rPr>
+          <w:rStyle w:val="nfasisintenso"/>
+          <w:i w:val="0"/>
+          <w:iCs w:val="0"/>
+          <w:color w:val="000000"/>
+        </w:rPr>
+      </w:pPr>
+    </w:p>
+    <w:p>
+      <w:pPr>
+        <w:pStyle w:val="Sinespaciado"/>
+        <w:jc w:val="both"/>
+        <w:rPr>
+          <w:rStyle w:val="nfasisintenso"/>
+          <w:i w:val="0"/>
+          <w:iCs w:val="0"/>
+          <w:color w:val="000000"/>
+        </w:rPr>
+      </w:pPr>
+    </w:p>
+    <w:p>
+      <w:pPr>
+        <w:pStyle w:val="Sinespaciado"/>
+        <w:rPr>
+          <w:rStyle w:val="Textoennegrita"/>
+        </w:rPr>
+      </w:pPr>
+      <w:r>
+        <w:rPr>
+          <w:rStyle w:val="Textoennegrita"/>
+        </w:rPr>
+        <w:t xml:space="preserve">Grafica con cruce ordinal y mutación heurística: </w:t>
+      </w:r>
+    </w:p>
+    <w:p>
+      <w:pPr>
+        <w:pStyle w:val="Sinespaciado"/>
+        <w:rPr>
+          <w:rStyle w:val="Textoennegrita"/>
+        </w:rPr>
+      </w:pPr>
+    </w:p>
+    <w:p>
+      <w:pPr>
+        <w:pStyle w:val="Sinespaciado"/>
+        <w:rPr>
+          <w:rStyle w:val="Textoennegrita"/>
+          <w:b w:val="0"/>
+        </w:rPr>
+      </w:pPr>
+      <w:r>
+        <w:rPr>
+          <w:rStyle w:val="Textoennegrita"/>
+          <w:b w:val="0"/>
+        </w:rPr>
+        <w:t xml:space="preserve">Con 100 de población, 500 iteraciones, 60 cruce, 5 mutación y selección ruleta. </w:t>
+      </w:r>
+    </w:p>
+    <w:p>
+      <w:pPr>
+        <w:pStyle w:val="Sinespaciado"/>
+        <w:rPr>
+          <w:rStyle w:val="Textoennegrita"/>
+          <w:b w:val="0"/>
+        </w:rPr>
+      </w:pPr>
+    </w:p>
+    <w:p>
+      <w:pPr>
+        <w:pStyle w:val="Sinespaciado"/>
+        <w:rPr>
+          <w:rStyle w:val="Textoennegrita"/>
+          <w:b w:val="0"/>
+        </w:rPr>
+      </w:pPr>
+    </w:p>
+    <w:p>
+      <w:pPr>
+        <w:pStyle w:val="Sinespaciado"/>
+        <w:rPr>
+          <w:rStyle w:val="Textoennegrita"/>
+          <w:b w:val="0"/>
+        </w:rPr>
+      </w:pPr>
+      <w:r>
+        <w:rPr>
+          <w:rStyle w:val="Textoennegrita"/>
+          <w:b w:val="0"/>
+        </w:rPr>
+        <w:t xml:space="preserve">Fenotipo: </w:t>
+      </w:r>
+      <w:r>
+        <w:rPr>
+          <w:rStyle w:val="Textoennegrita"/>
+          <w:b w:val="0"/>
+        </w:rPr>
+        <w:t>[1, 3, 6, 11, 7, 2, 9, 0, 8, 5, 4, 10]</w:t>
+      </w:r>
+    </w:p>
+    <w:p>
+      <w:pPr>
+        <w:pStyle w:val="Sinespaciado"/>
+        <w:rPr>
+          <w:rStyle w:val="Textoennegrita"/>
+          <w:b w:val="0"/>
+        </w:rPr>
+      </w:pPr>
+      <w:r>
+        <w:rPr>
+          <w:rStyle w:val="Textoennegrita"/>
+          <w:b w:val="0"/>
+        </w:rPr>
+        <w:t xml:space="preserve">Aptitud: </w:t>
+      </w:r>
+      <w:r>
+        <w:rPr>
+          <w:rStyle w:val="Textoennegrita"/>
+          <w:b w:val="0"/>
+        </w:rPr>
+        <w:t>224416.0</w:t>
+      </w:r>
+    </w:p>
+    <w:p>
+      <w:pPr>
+        <w:pStyle w:val="Sinespaciado"/>
+        <w:rPr>
+          <w:rStyle w:val="Referenciasutil"/>
+        </w:rPr>
+      </w:pPr>
+      <w:r>
+        <w:rPr>
+          <w:rStyle w:val="Referenciasutil"/>
+          <w:noProof/>
+          <w:lang w:eastAsia="es-ES"/>
+        </w:rPr>
+        <w:drawing>
+          <wp:inline distT="0" distB="0" distL="0" distR="0">
+            <wp:extent cx="6162675" cy="4391025"/>
+            <wp:effectExtent l="0" t="0" r="9525" b="9525"/>
+            <wp:docPr id="3" name="Imagen 3" descr="C:\Users\josemanuel\Documents\uni\github\P.Evol.14\practica2\graficas\codord.JPG"/>
+            <wp:cNvGraphicFramePr>
+              <a:graphicFrameLocks xmlns:a="http://schemas.openxmlformats.org/drawingml/2006/main" noChangeAspect="1"/>
+            </wp:cNvGraphicFramePr>
+            <a:graphic xmlns:a="http://schemas.openxmlformats.org/drawingml/2006/main">
+              <a:graphicData uri="http://schemas.openxmlformats.org/drawingml/2006/picture">
+                <pic:pic xmlns:pic="http://schemas.openxmlformats.org/drawingml/2006/picture">
+                  <pic:nvPicPr>
+                    <pic:cNvPr id="0" name="Picture 3" descr="C:\Users\josemanuel\Documents\uni\github\P.Evol.14\practica2\graficas\codord.JPG"/>
+                    <pic:cNvPicPr>
+                      <a:picLocks noChangeAspect="1" noChangeArrowheads="1"/>
+                    </pic:cNvPicPr>
+                  </pic:nvPicPr>
+                  <pic:blipFill>
+                    <a:blip r:embed="rId18">
+                      <a:extLst>
+                        <a:ext uri="{28A0092B-C50C-407E-A947-70E740481C1C}">
+                          <a14:useLocalDpi xmlns:a14="http://schemas.microsoft.com/office/drawing/2010/main" val="0"/>
+                        </a:ext>
+                      </a:extLst>
+                    </a:blip>
+                    <a:srcRect/>
+                    <a:stretch>
+                      <a:fillRect/>
+                    </a:stretch>
+                  </pic:blipFill>
+                  <pic:spPr bwMode="auto">
+                    <a:xfrm>
+                      <a:off x="0" y="0"/>
+                      <a:ext cx="6162675" cy="4391025"/>
+                    </a:xfrm>
+                    <a:prstGeom prst="rect">
+                      <a:avLst/>
+                    </a:prstGeom>
+                    <a:noFill/>
+                    <a:ln>
+                      <a:noFill/>
+                    </a:ln>
+                  </pic:spPr>
+                </pic:pic>
+              </a:graphicData>
+            </a:graphic>
+          </wp:inline>
+        </w:drawing>
+      </w:r>
+    </w:p>
+    <w:p>
+      <w:pPr>
+        <w:spacing w:line="20" w:lineRule="atLeast"/>
+        <w:rPr>
+          <w:rStyle w:val="nfasisintenso"/>
+        </w:rPr>
+      </w:pPr>
+    </w:p>
+    <w:p>
+      <w:pPr>
+        <w:spacing w:line="20" w:lineRule="atLeast"/>
+        <w:rPr>
+          <w:rStyle w:val="nfasisintenso"/>
+        </w:rPr>
+      </w:pPr>
+      <w:r>
+        <w:rPr>
+          <w:rStyle w:val="nfasisintenso"/>
+        </w:rPr>
+        <w:lastRenderedPageBreak/>
+        <w:t>Simulación con el archivo datos15.dat</w:t>
+      </w:r>
+      <w:r>
+        <w:rPr>
+          <w:rStyle w:val="nfasisintenso"/>
+        </w:rPr>
+        <w:t xml:space="preserve">  </w:t>
+      </w:r>
+    </w:p>
+    <w:p>
+      <w:pPr>
+        <w:pStyle w:val="Sinespaciado"/>
+        <w:rPr>
+          <w:rStyle w:val="nfasisintenso"/>
+          <w:i w:val="0"/>
+          <w:iCs w:val="0"/>
+          <w:color w:val="000000"/>
+        </w:rPr>
+      </w:pPr>
+    </w:p>
+    <w:p>
+      <w:pPr>
+        <w:pStyle w:val="Sinespaciado"/>
+        <w:rPr>
+          <w:rStyle w:val="Referenciasutil"/>
+        </w:rPr>
+      </w:pPr>
+      <w:r>
+        <w:rPr>
+          <w:rStyle w:val="nfasisintenso"/>
+          <w:i w:val="0"/>
+          <w:iCs w:val="0"/>
+          <w:color w:val="000000"/>
+        </w:rPr>
+        <w:t xml:space="preserve">Para esta prueba nos ha sorprendido como los cruces </w:t>
+      </w:r>
+      <w:proofErr w:type="spellStart"/>
+      <w:r>
+        <w:rPr>
+          <w:rStyle w:val="nfasisintenso"/>
+          <w:i w:val="0"/>
+          <w:iCs w:val="0"/>
+          <w:color w:val="000000"/>
+        </w:rPr>
+        <w:t>ox</w:t>
+      </w:r>
+      <w:proofErr w:type="spellEnd"/>
+      <w:r>
+        <w:rPr>
+          <w:rStyle w:val="nfasisintenso"/>
+          <w:i w:val="0"/>
+          <w:iCs w:val="0"/>
+          <w:color w:val="000000"/>
+        </w:rPr>
+        <w:t xml:space="preserve"> mejoran mucho los resultados en comparación con la prueba de 12 elementos, de </w:t>
+      </w:r>
+      <w:r>
+        <w:rPr>
+          <w:rStyle w:val="nfasisintenso"/>
+          <w:i w:val="0"/>
+          <w:iCs w:val="0"/>
+          <w:color w:val="000000"/>
+        </w:rPr>
+        <w:t>hecho,</w:t>
+      </w:r>
+      <w:r>
+        <w:rPr>
+          <w:rStyle w:val="nfasisintenso"/>
+          <w:i w:val="0"/>
+          <w:iCs w:val="0"/>
+          <w:color w:val="000000"/>
+        </w:rPr>
+        <w:t xml:space="preserve"> el resultado más cercano al mínimo lo hemos conseguido con el cruce </w:t>
+      </w:r>
+      <w:proofErr w:type="spellStart"/>
+      <w:r>
+        <w:rPr>
+          <w:rStyle w:val="nfasisintenso"/>
+          <w:i w:val="0"/>
+          <w:iCs w:val="0"/>
+          <w:color w:val="000000"/>
+        </w:rPr>
+        <w:t>ox</w:t>
+      </w:r>
+      <w:proofErr w:type="spellEnd"/>
+      <w:r>
+        <w:rPr>
+          <w:rStyle w:val="nfasisintenso"/>
+          <w:i w:val="0"/>
+          <w:iCs w:val="0"/>
+          <w:color w:val="000000"/>
+        </w:rPr>
+        <w:t xml:space="preserve"> original.</w:t>
+      </w:r>
+    </w:p>
+    <w:p>
+      <w:pPr>
+        <w:pStyle w:val="Sinespaciado"/>
+        <w:rPr>
+          <w:rStyle w:val="Referenciasutil"/>
+        </w:rPr>
+      </w:pPr>
+    </w:p>
+    <w:p>
+      <w:pPr>
+        <w:pStyle w:val="Sinespaciado"/>
+        <w:rPr>
+          <w:rStyle w:val="Referenciasutil"/>
+        </w:rPr>
+      </w:pPr>
+    </w:p>
+    <w:p>
+      <w:pPr>
+        <w:pStyle w:val="Sinespaciado"/>
+        <w:rPr>
+          <w:rStyle w:val="Textoennegrita"/>
+        </w:rPr>
+      </w:pPr>
+      <w:r>
+        <w:rPr>
+          <w:rStyle w:val="Textoennegrita"/>
+        </w:rPr>
+        <w:t xml:space="preserve">Grafica con cruce OX y mutación heurística: </w:t>
+      </w:r>
+    </w:p>
+    <w:p>
+      <w:pPr>
+        <w:pStyle w:val="Sinespaciado"/>
+        <w:rPr>
+          <w:rStyle w:val="Textoennegrita"/>
+        </w:rPr>
+      </w:pPr>
+    </w:p>
+    <w:p>
+      <w:pPr>
+        <w:pStyle w:val="Sinespaciado"/>
+        <w:rPr>
+          <w:rStyle w:val="Textoennegrita"/>
+          <w:b w:val="0"/>
+        </w:rPr>
+      </w:pPr>
+      <w:r>
+        <w:rPr>
+          <w:rStyle w:val="Textoennegrita"/>
+          <w:b w:val="0"/>
+        </w:rPr>
+        <w:t>Con 100 de población, 500 iteraciones, 60 cruce, 5 mutación y selección ruleta. El resultado lo encuentra en la iteración 23.</w:t>
+      </w:r>
+    </w:p>
+    <w:p>
+      <w:pPr>
+        <w:pStyle w:val="Sinespaciado"/>
+        <w:rPr>
+          <w:rStyle w:val="Textoennegrita"/>
+          <w:b w:val="0"/>
+        </w:rPr>
+      </w:pPr>
+    </w:p>
+    <w:p>
+      <w:pPr>
+        <w:pStyle w:val="Sinespaciado"/>
+        <w:rPr>
+          <w:rStyle w:val="Textoennegrita"/>
+          <w:b w:val="0"/>
+        </w:rPr>
+      </w:pPr>
+      <w:r>
+        <w:rPr>
+          <w:rStyle w:val="Textoennegrita"/>
+          <w:b w:val="0"/>
+        </w:rPr>
+        <w:t xml:space="preserve">Fenotipo: </w:t>
+      </w:r>
+      <w:r>
+        <w:rPr>
+          <w:rStyle w:val="Textoennegrita"/>
+          <w:b w:val="0"/>
+        </w:rPr>
+        <w:t>[5, 9, 12, 1, 6, 0, 8, 10, 14, 2, 13, 11, 3, 4, 7]</w:t>
+      </w:r>
+    </w:p>
+    <w:p>
+      <w:pPr>
+        <w:pStyle w:val="Sinespaciado"/>
+        <w:rPr>
+          <w:rStyle w:val="Textoennegrita"/>
+          <w:b w:val="0"/>
+        </w:rPr>
+      </w:pPr>
+    </w:p>
+    <w:p>
+      <w:pPr>
+        <w:pStyle w:val="Sinespaciado"/>
+        <w:rPr>
+          <w:rStyle w:val="Textoennegrita"/>
+          <w:b w:val="0"/>
+        </w:rPr>
+      </w:pPr>
+      <w:r>
+        <w:rPr>
+          <w:rStyle w:val="Textoennegrita"/>
+          <w:b w:val="0"/>
+        </w:rPr>
+        <w:t>Aptitud: 389718</w:t>
+      </w:r>
+    </w:p>
+    <w:p>
+      <w:pPr>
+        <w:pStyle w:val="Sinespaciado"/>
+        <w:rPr>
+          <w:rStyle w:val="Textoennegrita"/>
+          <w:b w:val="0"/>
+        </w:rPr>
+      </w:pPr>
+    </w:p>
+    <w:p>
+      <w:pPr>
+        <w:pStyle w:val="Sinespaciado"/>
+        <w:rPr>
+          <w:rStyle w:val="Textoennegrita"/>
+          <w:b w:val="0"/>
+        </w:rPr>
+      </w:pPr>
+      <w:r>
+        <w:rPr>
+          <w:noProof/>
+          <w:lang w:eastAsia="es-ES"/>
+        </w:rPr>
+        <w:drawing>
+          <wp:inline distT="0" distB="0" distL="0" distR="0">
+            <wp:extent cx="6124575" cy="4276725"/>
+            <wp:effectExtent l="0" t="0" r="9525" b="9525"/>
+            <wp:docPr id="4" name="Imagen 4" descr="C:\Users\josemanuel\AppData\Local\Microsoft\Windows\INetCacheContent.Word\OX15.jpg"/>
+            <wp:cNvGraphicFramePr>
+              <a:graphicFrameLocks xmlns:a="http://schemas.openxmlformats.org/drawingml/2006/main" noChangeAspect="1"/>
+            </wp:cNvGraphicFramePr>
+            <a:graphic xmlns:a="http://schemas.openxmlformats.org/drawingml/2006/main">
+              <a:graphicData uri="http://schemas.openxmlformats.org/drawingml/2006/picture">
+                <pic:pic xmlns:pic="http://schemas.openxmlformats.org/drawingml/2006/picture">
+                  <pic:nvPicPr>
+                    <pic:cNvPr id="0" name="Picture 4" descr="C:\Users\josemanuel\AppData\Local\Microsoft\Windows\INetCacheContent.Word\OX15.jpg"/>
+                    <pic:cNvPicPr>
+                      <a:picLocks noChangeAspect="1" noChangeArrowheads="1"/>
+                    </pic:cNvPicPr>
+                  </pic:nvPicPr>
+                  <pic:blipFill>
+                    <a:blip r:embed="rId19">
+                      <a:extLst>
+                        <a:ext uri="{28A0092B-C50C-407E-A947-70E740481C1C}">
+                          <a14:useLocalDpi xmlns:a14="http://schemas.microsoft.com/office/drawing/2010/main" val="0"/>
+                        </a:ext>
+                      </a:extLst>
+                    </a:blip>
+                    <a:srcRect/>
+                    <a:stretch>
+                      <a:fillRect/>
+                    </a:stretch>
+                  </pic:blipFill>
+                  <pic:spPr bwMode="auto">
+                    <a:xfrm>
+                      <a:off x="0" y="0"/>
+                      <a:ext cx="6124575" cy="4276725"/>
+                    </a:xfrm>
+                    <a:prstGeom prst="rect">
+                      <a:avLst/>
+                    </a:prstGeom>
+                    <a:noFill/>
+                    <a:ln>
+                      <a:noFill/>
+                    </a:ln>
+                  </pic:spPr>
+                </pic:pic>
+              </a:graphicData>
+            </a:graphic>
+          </wp:inline>
+        </w:drawing>
+      </w:r>
+    </w:p>
+    <w:p>
+      <w:pPr>
+        <w:pStyle w:val="Sinespaciado"/>
+        <w:rPr>
+          <w:rStyle w:val="Referenciasutil"/>
+        </w:rPr>
+      </w:pPr>
+    </w:p>
+    <w:p>
+      <w:pPr>
+        <w:pStyle w:val="Sinespaciado"/>
+        <w:rPr>
+          <w:rStyle w:val="Referenciasutil"/>
+        </w:rPr>
+      </w:pPr>
+    </w:p>
+    <w:p>
+      <w:pPr>
+        <w:pStyle w:val="Sinespaciado"/>
+        <w:rPr>
+          <w:rStyle w:val="Referenciasutil"/>
+        </w:rPr>
+      </w:pPr>
+    </w:p>
+    <w:p>
+      <w:pPr>
+        <w:pStyle w:val="Sinespaciado"/>
+        <w:rPr>
+          <w:rStyle w:val="Referenciasutil"/>
+        </w:rPr>
+      </w:pPr>
+    </w:p>
+    <w:p>
+      <w:pPr>
+        <w:pStyle w:val="Sinespaciado"/>
+        <w:rPr>
+          <w:rStyle w:val="Referenciasutil"/>
+        </w:rPr>
+      </w:pPr>
+    </w:p>
+    <w:p>
+      <w:pPr>
+        <w:pStyle w:val="Sinespaciado"/>
+        <w:rPr>
+          <w:rStyle w:val="Referenciasutil"/>
+        </w:rPr>
+      </w:pPr>
+    </w:p>
+    <w:p>
+      <w:pPr>
+        <w:pStyle w:val="Sinespaciado"/>
+        <w:rPr>
+          <w:rStyle w:val="Referenciasutil"/>
+        </w:rPr>
+      </w:pPr>
+    </w:p>
+    <w:p>
+      <w:pPr>
+        <w:pStyle w:val="Sinespaciado"/>
+        <w:rPr>
+          <w:rStyle w:val="Referenciasutil"/>
+        </w:rPr>
+      </w:pPr>
+    </w:p>
+    <w:p>
+      <w:pPr>
+        <w:pStyle w:val="Sinespaciado"/>
+        <w:rPr>
+          <w:rStyle w:val="Referenciasutil"/>
+        </w:rPr>
+      </w:pPr>
+    </w:p>
+    <w:p>
+      <w:pPr>
+        <w:pStyle w:val="Sinespaciado"/>
+        <w:rPr>
+          <w:rStyle w:val="Referenciasutil"/>
+        </w:rPr>
+      </w:pPr>
+    </w:p>
+    <w:p>
+      <w:pPr>
+        <w:pStyle w:val="Sinespaciado"/>
+        <w:rPr>
+          <w:rStyle w:val="Referenciasutil"/>
+        </w:rPr>
+      </w:pPr>
+    </w:p>
+    <w:p>
+      <w:pPr>
+        <w:pStyle w:val="Sinespaciado"/>
+        <w:rPr>
+          <w:rStyle w:val="Referenciasutil"/>
+        </w:rPr>
+      </w:pPr>
+    </w:p>
+    <w:p>
+      <w:pPr>
+        <w:pStyle w:val="Sinespaciado"/>
+        <w:rPr>
+          <w:rStyle w:val="Referenciasutil"/>
+        </w:rPr>
+      </w:pPr>
+    </w:p>
+    <w:p>
+      <w:pPr>
+        <w:spacing w:line="20" w:lineRule="atLeast"/>
+        <w:rPr>
+          <w:rStyle w:val="nfasisintenso"/>
+        </w:rPr>
+      </w:pPr>
+      <w:r>
+        <w:rPr>
+          <w:rStyle w:val="nfasisintenso"/>
+        </w:rPr>
+        <w:t>Simulación con el archivo datos30.dat</w:t>
+      </w:r>
+      <w:r>
+        <w:rPr>
+          <w:rStyle w:val="nfasisintenso"/>
+        </w:rPr>
+        <w:t xml:space="preserve">  </w:t>
+      </w:r>
+    </w:p>
+    <w:p>
+      <w:pPr>
+        <w:pStyle w:val="Sinespaciado"/>
+        <w:rPr>
+          <w:rStyle w:val="nfasisintenso"/>
+          <w:i w:val="0"/>
+          <w:iCs w:val="0"/>
+          <w:color w:val="000000"/>
+        </w:rPr>
+      </w:pPr>
+    </w:p>
+    <w:p>
+      <w:pPr>
+        <w:pStyle w:val="Sinespaciado"/>
+        <w:rPr>
+          <w:rStyle w:val="nfasisintenso"/>
+          <w:i w:val="0"/>
+          <w:iCs w:val="0"/>
+          <w:color w:val="000000"/>
+        </w:rPr>
+      </w:pPr>
+      <w:r>
+        <w:rPr>
+          <w:rStyle w:val="nfasisintenso"/>
+          <w:i w:val="0"/>
+          <w:iCs w:val="0"/>
+          <w:color w:val="000000"/>
+        </w:rPr>
+        <w:t xml:space="preserve">Para esta última prueba los resultados colocan a los cruces por ciclos y ordinal como los mejores, después están los cruces </w:t>
+      </w:r>
+      <w:proofErr w:type="spellStart"/>
+      <w:r>
+        <w:rPr>
+          <w:rStyle w:val="nfasisintenso"/>
+          <w:i w:val="0"/>
+          <w:iCs w:val="0"/>
+          <w:color w:val="000000"/>
+        </w:rPr>
+        <w:t>ox</w:t>
+      </w:r>
+      <w:proofErr w:type="spellEnd"/>
+      <w:r>
+        <w:rPr>
+          <w:rStyle w:val="nfasisintenso"/>
+          <w:i w:val="0"/>
+          <w:iCs w:val="0"/>
+          <w:color w:val="000000"/>
+        </w:rPr>
+        <w:t xml:space="preserve"> y </w:t>
+      </w:r>
+      <w:proofErr w:type="spellStart"/>
+      <w:r>
+        <w:rPr>
+          <w:rStyle w:val="nfasisintenso"/>
+          <w:i w:val="0"/>
+          <w:iCs w:val="0"/>
+          <w:color w:val="000000"/>
+        </w:rPr>
+        <w:t>erx</w:t>
+      </w:r>
+      <w:proofErr w:type="spellEnd"/>
+      <w:r>
+        <w:rPr>
+          <w:rStyle w:val="nfasisintenso"/>
+          <w:i w:val="0"/>
+          <w:iCs w:val="0"/>
+          <w:color w:val="000000"/>
+        </w:rPr>
+        <w:t xml:space="preserve"> y el peor de todos es el cruce </w:t>
+      </w:r>
+      <w:proofErr w:type="spellStart"/>
+      <w:r>
+        <w:rPr>
+          <w:rStyle w:val="nfasisintenso"/>
+          <w:i w:val="0"/>
+          <w:iCs w:val="0"/>
+          <w:color w:val="000000"/>
+        </w:rPr>
+        <w:t>pmx</w:t>
+      </w:r>
+      <w:proofErr w:type="spellEnd"/>
+      <w:r>
+        <w:rPr>
+          <w:rStyle w:val="nfasisintenso"/>
+          <w:i w:val="0"/>
+          <w:iCs w:val="0"/>
+          <w:color w:val="000000"/>
+        </w:rPr>
+        <w:t>.</w:t>
+      </w:r>
+    </w:p>
+    <w:p>
+      <w:pPr>
+        <w:pStyle w:val="Sinespaciado"/>
+        <w:rPr>
+          <w:rStyle w:val="nfasisintenso"/>
+          <w:i w:val="0"/>
+          <w:iCs w:val="0"/>
+          <w:color w:val="000000"/>
+        </w:rPr>
+      </w:pPr>
+      <w:r>
+        <w:rPr>
+          <w:rStyle w:val="nfasisintenso"/>
+          <w:i w:val="0"/>
+          <w:iCs w:val="0"/>
+          <w:color w:val="000000"/>
+        </w:rPr>
+        <w:t>Los mejores resultados en este caso han sido para el cruce por ciclos, pero el ordinal le sigue muy de cerca.</w:t>
+      </w:r>
+    </w:p>
+    <w:p>
+      <w:pPr>
+        <w:pStyle w:val="Sinespaciado"/>
+        <w:rPr>
+          <w:rStyle w:val="nfasisintenso"/>
+          <w:i w:val="0"/>
+          <w:iCs w:val="0"/>
+          <w:color w:val="000000"/>
+        </w:rPr>
+      </w:pPr>
+    </w:p>
+    <w:p>
+      <w:pPr>
+        <w:pStyle w:val="Sinespaciado"/>
+        <w:rPr>
+          <w:rStyle w:val="nfasisintenso"/>
+          <w:i w:val="0"/>
+          <w:iCs w:val="0"/>
+          <w:color w:val="000000"/>
+        </w:rPr>
+      </w:pPr>
+    </w:p>
+    <w:p>
+      <w:pPr>
+        <w:pStyle w:val="Sinespaciado"/>
+        <w:rPr>
+          <w:rStyle w:val="Textoennegrita"/>
+        </w:rPr>
+      </w:pPr>
+      <w:r>
+        <w:rPr>
+          <w:rStyle w:val="Textoennegrita"/>
+        </w:rPr>
+        <w:t xml:space="preserve">Grafica con cruce por ciclos y mutación heurística: </w:t>
+      </w:r>
+    </w:p>
+    <w:p>
+      <w:pPr>
+        <w:pStyle w:val="Sinespaciado"/>
+        <w:rPr>
+          <w:rStyle w:val="Textoennegrita"/>
+        </w:rPr>
+      </w:pPr>
+    </w:p>
+    <w:p>
+      <w:pPr>
+        <w:pStyle w:val="Sinespaciado"/>
+        <w:rPr>
+          <w:rStyle w:val="Textoennegrita"/>
+          <w:b w:val="0"/>
+          <w:u w:val="single"/>
+        </w:rPr>
+      </w:pPr>
+      <w:r>
+        <w:rPr>
+          <w:rStyle w:val="Textoennegrita"/>
+          <w:b w:val="0"/>
+        </w:rPr>
+        <w:t>Con 100 de población, 300 iteraciones, 60 cruce, 5 mutación y selección ruleta.</w:t>
+      </w:r>
+    </w:p>
+    <w:p>
+      <w:pPr>
+        <w:pStyle w:val="Sinespaciado"/>
+        <w:rPr>
+          <w:rStyle w:val="nfasisintenso"/>
+          <w:i w:val="0"/>
+          <w:iCs w:val="0"/>
+          <w:color w:val="000000"/>
+        </w:rPr>
+      </w:pPr>
+    </w:p>
+    <w:p>
+      <w:pPr>
+        <w:pStyle w:val="Sinespaciado"/>
+        <w:rPr>
+          <w:rStyle w:val="nfasisintenso"/>
+          <w:i w:val="0"/>
+          <w:iCs w:val="0"/>
+          <w:color w:val="000000"/>
+        </w:rPr>
+      </w:pPr>
+    </w:p>
+    <w:p>
+      <w:pPr>
+        <w:pStyle w:val="Sinespaciado"/>
+        <w:rPr>
+          <w:rStyle w:val="nfasisintenso"/>
+          <w:i w:val="0"/>
+          <w:iCs w:val="0"/>
+          <w:color w:val="000000"/>
+        </w:rPr>
+      </w:pPr>
+    </w:p>
+    <w:p>
+      <w:pPr>
+        <w:pStyle w:val="Sinespaciado"/>
+        <w:rPr>
+          <w:rStyle w:val="Referenciasutil"/>
+        </w:rPr>
+      </w:pPr>
+      <w:r>
+        <w:rPr>
+          <w:rStyle w:val="nfasisintenso"/>
+          <w:i w:val="0"/>
+          <w:iCs w:val="0"/>
+          <w:color w:val="000000"/>
+        </w:rPr>
+        <w:t xml:space="preserve">Fenotipo: </w:t>
+      </w:r>
+      <w:r>
+        <w:rPr>
+          <w:rStyle w:val="Referenciasutil"/>
+        </w:rPr>
+        <w:t>[29, 9, 1, 6, 11, 7, 8, 16, 19, 18, 3, 0, 13, 2, 26, 15, 22, 20, 5, 17, 14, 27, 28, 10, 12, 24, 23, 25, 21, 4]</w:t>
+      </w:r>
+    </w:p>
+    <w:p>
+      <w:pPr>
+        <w:pStyle w:val="Sinespaciado"/>
+        <w:rPr>
+          <w:rStyle w:val="Referenciasutil"/>
+        </w:rPr>
+      </w:pPr>
+    </w:p>
+    <w:p>
+      <w:pPr>
+        <w:pStyle w:val="Sinespaciado"/>
+        <w:rPr>
+          <w:rStyle w:val="Referenciasutil"/>
+          <w:smallCaps w:val="0"/>
+          <w:color w:val="000000"/>
+        </w:rPr>
+      </w:pPr>
+      <w:r>
+        <w:rPr>
+          <w:rStyle w:val="Referenciasutil"/>
+          <w:smallCaps w:val="0"/>
+          <w:color w:val="000000"/>
+        </w:rPr>
+        <w:t>Aptitud: 1871370</w:t>
+      </w:r>
+    </w:p>
+    <w:p>
+      <w:pPr>
+        <w:pStyle w:val="Sinespaciado"/>
+        <w:rPr>
+          <w:rStyle w:val="Referenciasutil"/>
+          <w:smallCaps w:val="0"/>
+          <w:color w:val="000000"/>
+        </w:rPr>
+      </w:pPr>
+    </w:p>
+    <w:p>
+      <w:pPr>
+        <w:pStyle w:val="Sinespaciado"/>
+        <w:rPr>
+          <w:rStyle w:val="Referenciasutil"/>
+          <w:smallCaps w:val="0"/>
+          <w:color w:val="000000"/>
+        </w:rPr>
+      </w:pPr>
+      <w:r>
+        <w:rPr>
+          <w:rStyle w:val="Referenciasutil"/>
+          <w:smallCaps w:val="0"/>
+          <w:color w:val="000000"/>
+        </w:rPr>
+        <w:pict>
+          <v:shape id="_x0000_i1035" type="#_x0000_t75" style="width:487.5pt;height:273pt">
+            <v:imagedata r:id="rId20" o:title="ciclos30"/>
+          </v:shape>
+        </w:pict>
+      </w:r>
+    </w:p>
+    <w:p>
+      <w:pPr>
+        <w:pStyle w:val="Sinespaciado"/>
+        <w:rPr>
+          <w:rStyle w:val="Referenciasutil"/>
+        </w:rPr>
+      </w:pPr>
+    </w:p>
+    <w:p>
+      <w:pPr>
+        <w:pStyle w:val="Sinespaciado"/>
+        <w:rPr>
+          <w:rStyle w:val="Referenciasutil"/>
+        </w:rPr>
+      </w:pPr>
+    </w:p>
+    <w:p>
+      <w:pPr>
+        <w:pStyle w:val="Sinespaciado"/>
+        <w:rPr>
+          <w:rStyle w:val="Referenciasutil"/>
+        </w:rPr>
+      </w:pPr>
+    </w:p>
+    <w:p>
+      <w:pPr>
+        <w:pStyle w:val="Sinespaciado"/>
+        <w:rPr>
+          <w:rStyle w:val="Referenciasutil"/>
+        </w:rPr>
+      </w:pPr>
+    </w:p>
+    <w:p>
+      <w:pPr>
+        <w:pStyle w:val="Sinespaciado"/>
+        <w:rPr>
+          <w:rStyle w:val="Referenciasutil"/>
+        </w:rPr>
+      </w:pPr>
+    </w:p>
+    <w:p>
+      <w:pPr>
+        <w:pStyle w:val="Sinespaciado"/>
+        <w:rPr>
+          <w:rStyle w:val="Referenciasutil"/>
+        </w:rPr>
+      </w:pPr>
+    </w:p>
+    <w:p>
+      <w:pPr>
+        <w:pStyle w:val="Sinespaciado"/>
+        <w:rPr>
+          <w:rStyle w:val="Referenciasutil"/>
+        </w:rPr>
+      </w:pPr>
+    </w:p>
+    <w:p>
+      <w:pPr>
+        <w:pStyle w:val="Sinespaciado"/>
+        <w:rPr>
+          <w:rStyle w:val="Referenciasutil"/>
+        </w:rPr>
+      </w:pPr>
+    </w:p>
+    <w:p>
+      <w:pPr>
+        <w:pStyle w:val="Sinespaciado"/>
+        <w:rPr>
+          <w:rStyle w:val="Referenciasutil"/>
+        </w:rPr>
+      </w:pPr>
+    </w:p>
+    <w:p>
+      <w:pPr>
+        <w:pStyle w:val="Sinespaciado"/>
+        <w:rPr>
+          <w:rStyle w:val="Referenciasutil"/>
+        </w:rPr>
+      </w:pPr>
+    </w:p>
+    <w:p>
+      <w:pPr>
+        <w:pStyle w:val="Sinespaciado"/>
+        <w:rPr>
+          <w:rStyle w:val="Referenciasutil"/>
+        </w:rPr>
+      </w:pPr>
+    </w:p>
+    <w:p>
+      <w:pPr>
+        <w:pStyle w:val="Sinespaciado"/>
+        <w:rPr>
+          <w:rStyle w:val="Referenciasutil"/>
+        </w:rPr>
+      </w:pPr>
+    </w:p>
+    <w:p>
+      <w:pPr>
+        <w:pStyle w:val="Sinespaciado"/>
+        <w:rPr>
+          <w:rStyle w:val="nfasisintenso"/>
+          <w:i w:val="0"/>
+          <w:iCs w:val="0"/>
+          <w:color w:val="000000"/>
           <w:sz w:val="20"/>
         </w:rPr>
       </w:pPr>
@@ -9967,9 +11191,19 @@
       <w:r>
         <w:rPr>
           <w:rStyle w:val="Referenciasutil"/>
+          <w:u w:val="single"/>
         </w:rPr>
         <w:lastRenderedPageBreak/>
-        <w:t>Conclusiones</w:t>
+        <w:t>Con</w:t>
+      </w:r>
+      <w:bookmarkStart w:id="2" w:name="_GoBack"/>
+      <w:bookmarkEnd w:id="2"/>
+      <w:r>
+        <w:rPr>
+          <w:rStyle w:val="Referenciasutil"/>
+          <w:u w:val="single"/>
+        </w:rPr>
+        <w:t>clusiones</w:t>
       </w:r>
     </w:p>
     <w:p>
@@ -10023,14 +11257,32 @@
           <w:smallCaps w:val="0"/>
           <w:color w:val="000000"/>
         </w:rPr>
-        <w:t>Tras haber realizado muchas simulaciones con los distintos tipos de mutación, podemos concluir con que la mejor de ellas es, sin duda, la mutación heurística, ya que no solo recombina distintas ciudades en distintas posiciones, sino que además solo se queda con aquella combinación que mejora(minimiza) la aptitud del cromosoma a mutar. La única desventaja de utilizar esta mutación es que el coste de la función es factorial [O(n!)],</w:t>
-      </w:r>
+        <w:t>Tras haber realizado muchas simulaciones con los distintos tipos de mutación, podemos concluir con que la mejor de ellas es, sin duda, la mutación heurística, ya que no solo recombina distintas ciudades en distintas posiciones, sino que además solo se queda con aquella combinación que mejora(minimiza) la aptitud del cromosoma a mutar. La única desventaja de utilizar esta mutación es que el coste de la función es factorial [O(</w:t>
+      </w:r>
+      <w:proofErr w:type="gramStart"/>
       <w:r>
         <w:rPr>
           <w:rStyle w:val="Referenciasutil"/>
           <w:smallCaps w:val="0"/>
           <w:color w:val="000000"/>
         </w:rPr>
+        <w:t>n!</w:t>
+      </w:r>
+      <w:proofErr w:type="gramEnd"/>
+      <w:r>
+        <w:rPr>
+          <w:rStyle w:val="Referenciasutil"/>
+          <w:smallCaps w:val="0"/>
+          <w:color w:val="000000"/>
+        </w:rPr>
+        <w:t>)],</w:t>
+      </w:r>
+      <w:r>
+        <w:rPr>
+          <w:rStyle w:val="Referenciasutil"/>
+          <w:smallCaps w:val="0"/>
+          <w:color w:val="000000"/>
+        </w:rPr>
         <w:t xml:space="preserve"> lo cual significa que</w:t>
       </w:r>
       <w:r>
@@ -10159,6 +11411,165 @@
         <w:pStyle w:val="Sinespaciado"/>
         <w:rPr>
           <w:rStyle w:val="Referenciasutil"/>
+          <w:smallCaps w:val="0"/>
+          <w:color w:val="000000"/>
+        </w:rPr>
+      </w:pPr>
+      <w:r>
+        <w:rPr>
+          <w:rStyle w:val="Referenciasutil"/>
+          <w:smallCaps w:val="0"/>
+          <w:color w:val="000000"/>
+        </w:rPr>
+        <w:t>Después de la realización de muchas pruebas con los 3 archivos de datos hemos llegado a las siguientes conclusiones:</w:t>
+      </w:r>
+    </w:p>
+    <w:p>
+      <w:pPr>
+        <w:pStyle w:val="Sinespaciado"/>
+        <w:rPr>
+          <w:rStyle w:val="Referenciasutil"/>
+          <w:smallCaps w:val="0"/>
+          <w:color w:val="000000"/>
+        </w:rPr>
+      </w:pPr>
+    </w:p>
+    <w:p>
+      <w:pPr>
+        <w:pStyle w:val="Sinespaciado"/>
+        <w:rPr>
+          <w:rStyle w:val="Referenciasutil"/>
+          <w:smallCaps w:val="0"/>
+          <w:color w:val="000000"/>
+        </w:rPr>
+      </w:pPr>
+      <w:r>
+        <w:rPr>
+          <w:rStyle w:val="Referenciasutil"/>
+          <w:smallCaps w:val="0"/>
+          <w:color w:val="000000"/>
+        </w:rPr>
+        <w:t>-El mejor cruce es el ordinal dado que obtiene en promedio los mejores resultados con diferentes parámetros, el segundo mejor sería el cruce por ciclos que para el problema de 30 consigue incluso mejores resultados que el ordinal.</w:t>
+      </w:r>
+    </w:p>
+    <w:p>
+      <w:pPr>
+        <w:pStyle w:val="Sinespaciado"/>
+        <w:rPr>
+          <w:rStyle w:val="Referenciasutil"/>
+          <w:smallCaps w:val="0"/>
+          <w:color w:val="000000"/>
+        </w:rPr>
+      </w:pPr>
+    </w:p>
+    <w:p>
+      <w:pPr>
+        <w:pStyle w:val="Sinespaciado"/>
+        <w:rPr>
+          <w:rStyle w:val="Referenciasutil"/>
+          <w:smallCaps w:val="0"/>
+          <w:color w:val="000000"/>
+        </w:rPr>
+      </w:pPr>
+      <w:r>
+        <w:rPr>
+          <w:rStyle w:val="Referenciasutil"/>
+          <w:smallCaps w:val="0"/>
+          <w:color w:val="000000"/>
+        </w:rPr>
+        <w:t xml:space="preserve">-Los cruces </w:t>
+      </w:r>
+      <w:proofErr w:type="spellStart"/>
+      <w:r>
+        <w:rPr>
+          <w:rStyle w:val="Referenciasutil"/>
+          <w:smallCaps w:val="0"/>
+          <w:color w:val="000000"/>
+        </w:rPr>
+        <w:t>ox</w:t>
+      </w:r>
+      <w:proofErr w:type="spellEnd"/>
+      <w:r>
+        <w:rPr>
+          <w:rStyle w:val="Referenciasutil"/>
+          <w:smallCaps w:val="0"/>
+          <w:color w:val="000000"/>
+        </w:rPr>
+        <w:t xml:space="preserve"> mejoran sus resultados con problemas cuyo tamaño de cromosoma es mayor en tamaño, funciona especialmente bien para el problema de 12 elementos.</w:t>
+      </w:r>
+    </w:p>
+    <w:p>
+      <w:pPr>
+        <w:pStyle w:val="Sinespaciado"/>
+        <w:rPr>
+          <w:rStyle w:val="Referenciasutil"/>
+          <w:smallCaps w:val="0"/>
+          <w:color w:val="000000"/>
+        </w:rPr>
+      </w:pPr>
+    </w:p>
+    <w:p>
+      <w:pPr>
+        <w:pStyle w:val="Sinespaciado"/>
+        <w:rPr>
+          <w:rStyle w:val="Referenciasutil"/>
+          <w:smallCaps w:val="0"/>
+          <w:color w:val="000000"/>
+        </w:rPr>
+      </w:pPr>
+      <w:r>
+        <w:rPr>
+          <w:rStyle w:val="Referenciasutil"/>
+          <w:smallCaps w:val="0"/>
+          <w:color w:val="000000"/>
+        </w:rPr>
+        <w:t xml:space="preserve">-El cruce que peor funciona es el </w:t>
+      </w:r>
+      <w:proofErr w:type="spellStart"/>
+      <w:r>
+        <w:rPr>
+          <w:rStyle w:val="Referenciasutil"/>
+          <w:smallCaps w:val="0"/>
+          <w:color w:val="000000"/>
+        </w:rPr>
+        <w:t>pmx</w:t>
+      </w:r>
+      <w:proofErr w:type="spellEnd"/>
+      <w:r>
+        <w:rPr>
+          <w:rStyle w:val="Referenciasutil"/>
+          <w:smallCaps w:val="0"/>
+          <w:color w:val="000000"/>
+        </w:rPr>
+        <w:t>, con todo tipo de parámetros saca peores resultados en las pruebas realizadas con todos los archivos.</w:t>
+      </w:r>
+    </w:p>
+    <w:p>
+      <w:pPr>
+        <w:pStyle w:val="Sinespaciado"/>
+        <w:rPr>
+          <w:rStyle w:val="Referenciasutil"/>
+          <w:smallCaps w:val="0"/>
+          <w:color w:val="000000"/>
+        </w:rPr>
+      </w:pPr>
+    </w:p>
+    <w:p>
+      <w:pPr>
+        <w:pStyle w:val="Sinespaciado"/>
+        <w:rPr>
+          <w:rStyle w:val="Referenciasutil"/>
+          <w:smallCaps w:val="0"/>
+          <w:color w:val="000000"/>
+        </w:rPr>
+      </w:pPr>
+    </w:p>
+    <w:p>
+      <w:pPr>
+        <w:pStyle w:val="Sinespaciado"/>
+        <w:rPr>
+          <w:rStyle w:val="Referenciasutil"/>
+          <w:u w:val="single"/>
         </w:rPr>
       </w:pPr>
       <w:r>
@@ -10494,6 +11905,119 @@
     </w:lvl>
   </w:abstractNum>
   <w:abstractNum w:abstractNumId="3" w15:restartNumberingAfterBreak="0">
+    <w:nsid w:val="267057D8"/>
+    <w:multiLevelType w:val="multilevel"/>
+    <w:tmpl w:val="61E05AC6"/>
+    <w:lvl w:ilvl="0">
+      <w:start w:val="2"/>
+      <w:numFmt w:val="decimal"/>
+      <w:lvlText w:val="%1"/>
+      <w:lvlJc w:val="left"/>
+      <w:pPr>
+        <w:ind w:left="360" w:hanging="360"/>
+      </w:pPr>
+      <w:rPr>
+        <w:rFonts w:hint="default"/>
+      </w:rPr>
+    </w:lvl>
+    <w:lvl w:ilvl="1">
+      <w:start w:val="1"/>
+      <w:numFmt w:val="decimal"/>
+      <w:lvlText w:val="%1.%2"/>
+      <w:lvlJc w:val="left"/>
+      <w:pPr>
+        <w:ind w:left="360" w:hanging="360"/>
+      </w:pPr>
+      <w:rPr>
+        <w:rFonts w:hint="default"/>
+      </w:rPr>
+    </w:lvl>
+    <w:lvl w:ilvl="2">
+      <w:start w:val="1"/>
+      <w:numFmt w:val="decimal"/>
+      <w:lvlText w:val="%1.%2.%3"/>
+      <w:lvlJc w:val="left"/>
+      <w:pPr>
+        <w:ind w:left="720" w:hanging="720"/>
+      </w:pPr>
+      <w:rPr>
+        <w:rFonts w:hint="default"/>
+      </w:rPr>
+    </w:lvl>
+    <w:lvl w:ilvl="3">
+      <w:start w:val="1"/>
+      <w:numFmt w:val="decimal"/>
+      <w:lvlText w:val="%1.%2.%3.%4"/>
+      <w:lvlJc w:val="left"/>
+      <w:pPr>
+        <w:ind w:left="720" w:hanging="720"/>
+      </w:pPr>
+      <w:rPr>
+        <w:rFonts w:hint="default"/>
+      </w:rPr>
+    </w:lvl>
+    <w:lvl w:ilvl="4">
+      <w:start w:val="1"/>
+      <w:numFmt w:val="decimal"/>
+      <w:lvlText w:val="%1.%2.%3.%4.%5"/>
+      <w:lvlJc w:val="left"/>
+      <w:pPr>
+        <w:ind w:left="1080" w:hanging="1080"/>
+      </w:pPr>
+      <w:rPr>
+        <w:rFonts w:hint="default"/>
+      </w:rPr>
+    </w:lvl>
+    <w:lvl w:ilvl="5">
+      <w:start w:val="1"/>
+      <w:numFmt w:val="decimal"/>
+      <w:lvlText w:val="%1.%2.%3.%4.%5.%6"/>
+      <w:lvlJc w:val="left"/>
+      <w:pPr>
+        <w:ind w:left="1080" w:hanging="1080"/>
+      </w:pPr>
+      <w:rPr>
+        <w:rFonts w:hint="default"/>
+      </w:rPr>
+    </w:lvl>
+    <w:lvl w:ilvl="6">
+      <w:start w:val="1"/>
+      <w:numFmt w:val="decimal"/>
+      <w:lvlText w:val="%1.%2.%3.%4.%5.%6.%7"/>
+      <w:lvlJc w:val="left"/>
+      <w:pPr>
+        <w:ind w:left="1440" w:hanging="1440"/>
+      </w:pPr>
+      <w:rPr>
+        <w:rFonts w:hint="default"/>
+      </w:rPr>
+    </w:lvl>
+    <w:lvl w:ilvl="7">
+      <w:start w:val="1"/>
+      <w:numFmt w:val="decimal"/>
+      <w:lvlText w:val="%1.%2.%3.%4.%5.%6.%7.%8"/>
+      <w:lvlJc w:val="left"/>
+      <w:pPr>
+        <w:ind w:left="1440" w:hanging="1440"/>
+      </w:pPr>
+      <w:rPr>
+        <w:rFonts w:hint="default"/>
+      </w:rPr>
+    </w:lvl>
+    <w:lvl w:ilvl="8">
+      <w:start w:val="1"/>
+      <w:numFmt w:val="decimal"/>
+      <w:lvlText w:val="%1.%2.%3.%4.%5.%6.%7.%8.%9"/>
+      <w:lvlJc w:val="left"/>
+      <w:pPr>
+        <w:ind w:left="1800" w:hanging="1800"/>
+      </w:pPr>
+      <w:rPr>
+        <w:rFonts w:hint="default"/>
+      </w:rPr>
+    </w:lvl>
+  </w:abstractNum>
+  <w:abstractNum w:abstractNumId="4" w15:restartNumberingAfterBreak="0">
     <w:nsid w:val="2FFC2330"/>
     <w:multiLevelType w:val="hybridMultilevel"/>
     <w:tmpl w:val="5C28CF60"/>
@@ -10579,7 +12103,7 @@
       </w:pPr>
     </w:lvl>
   </w:abstractNum>
-  <w:abstractNum w:abstractNumId="4" w15:restartNumberingAfterBreak="0">
+  <w:abstractNum w:abstractNumId="5" w15:restartNumberingAfterBreak="0">
     <w:nsid w:val="54F61891"/>
     <w:multiLevelType w:val="hybridMultilevel"/>
     <w:tmpl w:val="E670E77E"/>
@@ -10692,7 +12216,7 @@
       </w:rPr>
     </w:lvl>
   </w:abstractNum>
-  <w:abstractNum w:abstractNumId="5" w15:restartNumberingAfterBreak="0">
+  <w:abstractNum w:abstractNumId="6" w15:restartNumberingAfterBreak="0">
     <w:nsid w:val="56041A9B"/>
     <w:multiLevelType w:val="hybridMultilevel"/>
     <w:tmpl w:val="FDAAF41A"/>
@@ -10781,7 +12305,7 @@
       </w:pPr>
     </w:lvl>
   </w:abstractNum>
-  <w:abstractNum w:abstractNumId="6" w15:restartNumberingAfterBreak="0">
+  <w:abstractNum w:abstractNumId="7" w15:restartNumberingAfterBreak="0">
     <w:nsid w:val="56892028"/>
     <w:multiLevelType w:val="multilevel"/>
     <w:tmpl w:val="E1F657D0"/>
@@ -10894,7 +12418,7 @@
       </w:rPr>
     </w:lvl>
   </w:abstractNum>
-  <w:abstractNum w:abstractNumId="7" w15:restartNumberingAfterBreak="0">
+  <w:abstractNum w:abstractNumId="8" w15:restartNumberingAfterBreak="0">
     <w:nsid w:val="588C489B"/>
     <w:multiLevelType w:val="hybridMultilevel"/>
     <w:tmpl w:val="58041AAC"/>
@@ -11007,7 +12531,7 @@
       </w:rPr>
     </w:lvl>
   </w:abstractNum>
-  <w:abstractNum w:abstractNumId="8" w15:restartNumberingAfterBreak="0">
+  <w:abstractNum w:abstractNumId="9" w15:restartNumberingAfterBreak="0">
     <w:nsid w:val="59A14A03"/>
     <w:multiLevelType w:val="multilevel"/>
     <w:tmpl w:val="0C0A001F"/>
@@ -11093,7 +12617,7 @@
       </w:pPr>
     </w:lvl>
   </w:abstractNum>
-  <w:abstractNum w:abstractNumId="9" w15:restartNumberingAfterBreak="0">
+  <w:abstractNum w:abstractNumId="10" w15:restartNumberingAfterBreak="0">
     <w:nsid w:val="63550EC8"/>
     <w:multiLevelType w:val="multilevel"/>
     <w:tmpl w:val="0C0A001F"/>
@@ -11179,7 +12703,7 @@
       </w:pPr>
     </w:lvl>
   </w:abstractNum>
-  <w:abstractNum w:abstractNumId="10" w15:restartNumberingAfterBreak="0">
+  <w:abstractNum w:abstractNumId="11" w15:restartNumberingAfterBreak="0">
     <w:nsid w:val="667569BF"/>
     <w:multiLevelType w:val="hybridMultilevel"/>
     <w:tmpl w:val="1C66C36C"/>
@@ -11292,7 +12816,7 @@
       </w:rPr>
     </w:lvl>
   </w:abstractNum>
-  <w:abstractNum w:abstractNumId="11" w15:restartNumberingAfterBreak="0">
+  <w:abstractNum w:abstractNumId="12" w15:restartNumberingAfterBreak="0">
     <w:nsid w:val="7BAE1692"/>
     <w:multiLevelType w:val="hybridMultilevel"/>
     <w:tmpl w:val="280CD6BC"/>
@@ -11405,7 +12929,7 @@
       </w:rPr>
     </w:lvl>
   </w:abstractNum>
-  <w:abstractNum w:abstractNumId="12" w15:restartNumberingAfterBreak="0">
+  <w:abstractNum w:abstractNumId="13" w15:restartNumberingAfterBreak="0">
     <w:nsid w:val="7FD73B0C"/>
     <w:multiLevelType w:val="multilevel"/>
     <w:tmpl w:val="E1F657D0"/>
@@ -11519,19 +13043,19 @@
     </w:lvl>
   </w:abstractNum>
   <w:num w:numId="1">
+    <w:abstractNumId w:val="10"/>
+  </w:num>
+  <w:num w:numId="2">
+    <w:abstractNumId w:val="13"/>
+  </w:num>
+  <w:num w:numId="3">
     <w:abstractNumId w:val="9"/>
   </w:num>
-  <w:num w:numId="2">
-    <w:abstractNumId w:val="12"/>
-  </w:num>
-  <w:num w:numId="3">
-    <w:abstractNumId w:val="8"/>
-  </w:num>
   <w:num w:numId="4">
-    <w:abstractNumId w:val="6"/>
+    <w:abstractNumId w:val="7"/>
   </w:num>
   <w:num w:numId="5">
-    <w:abstractNumId w:val="5"/>
+    <w:abstractNumId w:val="6"/>
   </w:num>
   <w:num w:numId="6">
     <w:abstractNumId w:val="0"/>
@@ -11540,22 +13064,25 @@
     <w:abstractNumId w:val="1"/>
   </w:num>
   <w:num w:numId="8">
+    <w:abstractNumId w:val="5"/>
+  </w:num>
+  <w:num w:numId="9">
+    <w:abstractNumId w:val="11"/>
+  </w:num>
+  <w:num w:numId="10">
     <w:abstractNumId w:val="4"/>
   </w:num>
-  <w:num w:numId="9">
-    <w:abstractNumId w:val="10"/>
-  </w:num>
-  <w:num w:numId="10">
-    <w:abstractNumId w:val="3"/>
-  </w:num>
   <w:num w:numId="11">
-    <w:abstractNumId w:val="7"/>
+    <w:abstractNumId w:val="8"/>
   </w:num>
   <w:num w:numId="12">
-    <w:abstractNumId w:val="11"/>
+    <w:abstractNumId w:val="12"/>
   </w:num>
   <w:num w:numId="13">
     <w:abstractNumId w:val="2"/>
+  </w:num>
+  <w:num w:numId="14">
+    <w:abstractNumId w:val="3"/>
   </w:num>
 </w:numbering>
 </file>

</xml_diff>